<commit_message>
Finished basic Player Script and added 2d array in Pawn script and updated the design docx
</commit_message>
<xml_diff>
--- a/TurnBasedStrategy-Yash/DesignDoc-TurnBasedGame.docx
+++ b/TurnBasedStrategy-Yash/DesignDoc-TurnBasedGame.docx
@@ -166,11 +166,143 @@
         </w:numPr>
       </w:pPr>
       <w:r>
+        <w:t>Strong against Rock, Scissors</w:t>
+      </w:r>
+    </w:p>
+    <w:p>
+      <w:pPr>
+        <w:pStyle w:val="ListParagraph"/>
+        <w:numPr>
+          <w:ilvl w:val="1"/>
+          <w:numId w:val="1"/>
+        </w:numPr>
+      </w:pPr>
+      <w:r>
+        <w:t>Weak Against Spock, Paper</w:t>
+      </w:r>
+    </w:p>
+    <w:p>
+      <w:pPr>
+        <w:pStyle w:val="ListParagraph"/>
+        <w:numPr>
+          <w:ilvl w:val="1"/>
+          <w:numId w:val="1"/>
+        </w:numPr>
+      </w:pPr>
+      <w:r>
+        <w:t>Attack:</w:t>
+      </w:r>
+    </w:p>
+    <w:p>
+      <w:pPr>
+        <w:pStyle w:val="ListParagraph"/>
+        <w:numPr>
+          <w:ilvl w:val="1"/>
+          <w:numId w:val="1"/>
+        </w:numPr>
+      </w:pPr>
+      <w:r>
+        <w:t>Health: 100</w:t>
+      </w:r>
+    </w:p>
+    <w:p>
+      <w:pPr>
+        <w:pStyle w:val="ListParagraph"/>
+        <w:numPr>
+          <w:ilvl w:val="0"/>
+          <w:numId w:val="1"/>
+        </w:numPr>
+      </w:pPr>
+      <w:r>
+        <w:t>Scissors</w:t>
+      </w:r>
+    </w:p>
+    <w:p>
+      <w:pPr>
+        <w:pStyle w:val="ListParagraph"/>
+        <w:numPr>
+          <w:ilvl w:val="1"/>
+          <w:numId w:val="1"/>
+        </w:numPr>
+      </w:pPr>
+      <w:r>
         <w:t xml:space="preserve">Strong against </w:t>
       </w:r>
       <w:r>
+        <w:t>Paper</w:t>
+      </w:r>
+      <w:r>
+        <w:t>, Scissors</w:t>
+      </w:r>
+    </w:p>
+    <w:p>
+      <w:pPr>
+        <w:pStyle w:val="ListParagraph"/>
+        <w:numPr>
+          <w:ilvl w:val="1"/>
+          <w:numId w:val="1"/>
+        </w:numPr>
+      </w:pPr>
+      <w:r>
+        <w:t>Weak Against Spock</w:t>
+      </w:r>
+      <w:r>
+        <w:t xml:space="preserve">, </w:t>
+      </w:r>
+      <w:r>
         <w:t>Rock</w:t>
       </w:r>
+    </w:p>
+    <w:p>
+      <w:pPr>
+        <w:pStyle w:val="ListParagraph"/>
+        <w:numPr>
+          <w:ilvl w:val="1"/>
+          <w:numId w:val="1"/>
+        </w:numPr>
+      </w:pPr>
+      <w:r>
+        <w:t xml:space="preserve">Attack: </w:t>
+      </w:r>
+    </w:p>
+    <w:p>
+      <w:pPr>
+        <w:pStyle w:val="ListParagraph"/>
+        <w:numPr>
+          <w:ilvl w:val="1"/>
+          <w:numId w:val="1"/>
+        </w:numPr>
+      </w:pPr>
+      <w:r>
+        <w:t>Health: 100</w:t>
+      </w:r>
+    </w:p>
+    <w:p>
+      <w:pPr>
+        <w:pStyle w:val="ListParagraph"/>
+        <w:numPr>
+          <w:ilvl w:val="0"/>
+          <w:numId w:val="1"/>
+        </w:numPr>
+      </w:pPr>
+      <w:r>
+        <w:t>Spock</w:t>
+      </w:r>
+    </w:p>
+    <w:p>
+      <w:pPr>
+        <w:pStyle w:val="ListParagraph"/>
+        <w:numPr>
+          <w:ilvl w:val="1"/>
+          <w:numId w:val="1"/>
+        </w:numPr>
+      </w:pPr>
+      <w:r>
+        <w:t xml:space="preserve">Strong against </w:t>
+      </w:r>
+      <w:r>
+        <w:t>Rock</w:t>
+      </w:r>
       <w:r>
         <w:t>, Scissors</w:t>
       </w:r>
@@ -184,7 +316,13 @@
         </w:numPr>
       </w:pPr>
       <w:r>
-        <w:t>Weak Against Spock, Paper</w:t>
+        <w:t xml:space="preserve">Weak Against </w:t>
+      </w:r>
+      <w:r>
+        <w:t>Lizard</w:t>
+      </w:r>
+      <w:r>
+        <w:t>, Paper</w:t>
       </w:r>
     </w:p>
     <w:p>
@@ -220,105 +358,58 @@
         </w:numPr>
       </w:pPr>
       <w:r>
-        <w:t>Scissors</w:t>
-      </w:r>
-    </w:p>
-    <w:p>
-      <w:pPr>
-        <w:pStyle w:val="ListParagraph"/>
-        <w:numPr>
-          <w:ilvl w:val="1"/>
-          <w:numId w:val="1"/>
-        </w:numPr>
-      </w:pPr>
-      <w:r>
-        <w:t>Strong against Lizard, Scissors</w:t>
-      </w:r>
-    </w:p>
-    <w:p>
-      <w:pPr>
-        <w:pStyle w:val="ListParagraph"/>
-        <w:numPr>
-          <w:ilvl w:val="1"/>
-          <w:numId w:val="1"/>
-        </w:numPr>
-      </w:pPr>
-      <w:r>
-        <w:t>Weak Against Spock, Paper</w:t>
-      </w:r>
-    </w:p>
-    <w:p>
-      <w:pPr>
-        <w:pStyle w:val="ListParagraph"/>
-        <w:numPr>
-          <w:ilvl w:val="1"/>
-          <w:numId w:val="1"/>
-        </w:numPr>
-      </w:pPr>
-      <w:r>
-        <w:t xml:space="preserve">Attack: </w:t>
-      </w:r>
-    </w:p>
-    <w:p>
-      <w:pPr>
-        <w:pStyle w:val="ListParagraph"/>
-        <w:numPr>
-          <w:ilvl w:val="1"/>
-          <w:numId w:val="1"/>
-        </w:numPr>
-      </w:pPr>
-      <w:r>
-        <w:t>Health: 100</w:t>
-      </w:r>
-    </w:p>
-    <w:p>
-      <w:pPr>
-        <w:pStyle w:val="ListParagraph"/>
-        <w:numPr>
-          <w:ilvl w:val="0"/>
-          <w:numId w:val="1"/>
-        </w:numPr>
-      </w:pPr>
-      <w:r>
-        <w:t>Spock</w:t>
-      </w:r>
-    </w:p>
-    <w:p>
-      <w:pPr>
-        <w:pStyle w:val="ListParagraph"/>
-        <w:numPr>
-          <w:ilvl w:val="1"/>
-          <w:numId w:val="1"/>
-        </w:numPr>
-      </w:pPr>
-      <w:r>
-        <w:t>Strong against Lizard, Scissors</w:t>
-      </w:r>
-    </w:p>
-    <w:p>
-      <w:pPr>
-        <w:pStyle w:val="ListParagraph"/>
-        <w:numPr>
-          <w:ilvl w:val="1"/>
-          <w:numId w:val="1"/>
-        </w:numPr>
-      </w:pPr>
-      <w:r>
-        <w:t>Weak Against Spock, Paper</w:t>
+        <w:t>Lizard</w:t>
+      </w:r>
+    </w:p>
+    <w:p>
+      <w:pPr>
+        <w:pStyle w:val="ListParagraph"/>
+        <w:numPr>
+          <w:ilvl w:val="1"/>
+          <w:numId w:val="1"/>
+        </w:numPr>
+      </w:pPr>
+      <w:r>
+        <w:lastRenderedPageBreak/>
+        <w:t>Weak</w:t>
+      </w:r>
+      <w:r>
+        <w:t xml:space="preserve"> against </w:t>
+      </w:r>
+      <w:r>
+        <w:t>Rock</w:t>
+      </w:r>
+      <w:r>
+        <w:t>, Scissors</w:t>
+      </w:r>
+    </w:p>
+    <w:p>
+      <w:pPr>
+        <w:pStyle w:val="ListParagraph"/>
+        <w:numPr>
+          <w:ilvl w:val="1"/>
+          <w:numId w:val="1"/>
+        </w:numPr>
+      </w:pPr>
+      <w:r>
+        <w:t>Strong</w:t>
       </w:r>
       <w:bookmarkStart w:id="0" w:name="_GoBack"/>
       <w:bookmarkEnd w:id="0"/>
-    </w:p>
-    <w:p>
-      <w:pPr>
-        <w:pStyle w:val="ListParagraph"/>
-        <w:numPr>
-          <w:ilvl w:val="1"/>
-          <w:numId w:val="1"/>
-        </w:numPr>
-      </w:pPr>
-      <w:r>
-        <w:t>Attack:</w:t>
+      <w:r>
+        <w:t xml:space="preserve"> Against Spock, Paper</w:t>
+      </w:r>
+    </w:p>
+    <w:p>
+      <w:pPr>
+        <w:pStyle w:val="ListParagraph"/>
+        <w:numPr>
+          <w:ilvl w:val="1"/>
+          <w:numId w:val="1"/>
+        </w:numPr>
+      </w:pPr>
+      <w:r>
+        <w:t xml:space="preserve">Attack: </w:t>
       </w:r>
     </w:p>
     <w:p>
@@ -335,208 +426,726 @@
     </w:p>
     <w:p>
       <w:pPr>
-        <w:pStyle w:val="ListParagraph"/>
-        <w:numPr>
-          <w:ilvl w:val="0"/>
-          <w:numId w:val="1"/>
-        </w:numPr>
-      </w:pPr>
-      <w:r>
-        <w:t>Lizard</w:t>
-      </w:r>
-    </w:p>
-    <w:p>
-      <w:pPr>
-        <w:pStyle w:val="ListParagraph"/>
-        <w:numPr>
-          <w:ilvl w:val="1"/>
-          <w:numId w:val="1"/>
-        </w:numPr>
-      </w:pPr>
-      <w:r>
+        <w:ind w:left="360"/>
+      </w:pPr>
+      <w:r>
+        <w:t>The concept of health adds complication to the game idea as the player won’t be able to use a pawn if it dies but that’s not the only twist. At the beginning of the game both the players will be asked to choose the pawns.</w:t>
+      </w:r>
+    </w:p>
+    <w:p>
+      <w:pPr>
+        <w:ind w:left="360"/>
+      </w:pPr>
+      <w:r>
+        <w:t xml:space="preserve">If the idea complicates one then think of it like a </w:t>
+      </w:r>
+      <w:proofErr w:type="spellStart"/>
+      <w:r>
+        <w:t>Pokemon</w:t>
+      </w:r>
+      <w:proofErr w:type="spellEnd"/>
+      <w:r>
+        <w:t xml:space="preserve"> game</w:t>
+      </w:r>
+      <w:r>
+        <w:t xml:space="preserve"> with fire, grass, water, electric, ghost, poison …. Type </w:t>
+      </w:r>
+      <w:proofErr w:type="spellStart"/>
+      <w:r>
+        <w:t>pokemon</w:t>
+      </w:r>
+      <w:proofErr w:type="spellEnd"/>
+      <w:r>
+        <w:t>. Here we have only 5 different one pawns.</w:t>
+      </w:r>
+    </w:p>
+    <w:p>
+      <w:pPr>
+        <w:ind w:left="360"/>
+      </w:pPr>
+    </w:p>
+    <w:p>
+      <w:pPr>
+        <w:ind w:left="360"/>
+        <w:rPr>
+          <w:b/>
+        </w:rPr>
+      </w:pPr>
+      <w:r>
+        <w:rPr>
+          <w:b/>
+        </w:rPr>
+        <w:t>GUI:</w:t>
+      </w:r>
+    </w:p>
+    <w:p>
+      <w:pPr>
+        <w:ind w:left="360"/>
+      </w:pPr>
+    </w:p>
+    <w:p>
+      <w:pPr>
+        <w:ind w:left="360"/>
+      </w:pPr>
+      <w:r>
+        <w:t>Boxes will have the pawn type and their health. Once the Health of a pawn depletes to zero the box disappears.</w:t>
+      </w:r>
+    </w:p>
+    <w:p>
+      <w:pPr>
+        <w:ind w:left="360"/>
+      </w:pPr>
+      <w:r>
+        <w:t>Classes:</w:t>
+      </w:r>
+    </w:p>
+    <w:p>
+      <w:pPr>
+        <w:ind w:left="360"/>
+      </w:pPr>
+      <w:r>
+        <w:t>Player 1 and Player 2 (Similar)</w:t>
+      </w:r>
+    </w:p>
+    <w:p>
+      <w:pPr>
+        <w:ind w:left="360"/>
+      </w:pPr>
+      <w:r>
+        <w:t>Class for each pawn</w:t>
+      </w:r>
+    </w:p>
+    <w:p>
+      <w:pPr>
+        <w:ind w:left="360"/>
+      </w:pPr>
+      <w:r>
+        <w:t>Pawns</w:t>
+      </w:r>
+    </w:p>
+    <w:p>
+      <w:pPr>
+        <w:ind w:left="360"/>
+      </w:pPr>
+      <w:r>
+        <w:t>R = rock</w:t>
+      </w:r>
+    </w:p>
+    <w:p>
+      <w:pPr>
+        <w:ind w:left="360"/>
+      </w:pPr>
+      <w:r>
+        <w:t>P = paper</w:t>
+      </w:r>
+    </w:p>
+    <w:p>
+      <w:pPr>
+        <w:ind w:left="360"/>
+      </w:pPr>
+      <w:r>
+        <w:t>S = Scissors</w:t>
+      </w:r>
+    </w:p>
+    <w:p>
+      <w:pPr>
+        <w:ind w:left="360"/>
+      </w:pPr>
+      <w:r>
+        <w:t>O = Spock</w:t>
+      </w:r>
+    </w:p>
+    <w:p>
+      <w:pPr>
+        <w:ind w:left="360"/>
+      </w:pPr>
+      <w:r>
+        <w:t>L = Lizard</w:t>
+      </w:r>
+    </w:p>
+    <w:p>
+      <w:pPr>
+        <w:pStyle w:val="ListParagraph"/>
+        <w:numPr>
+          <w:ilvl w:val="1"/>
+          <w:numId w:val="4"/>
+        </w:numPr>
+      </w:pPr>
+      <w:r>
+        <w:rPr>
+          <w:b/>
+        </w:rPr>
+        <w:t>R</w:t>
+      </w:r>
+      <w:r>
+        <w:t>:</w:t>
+      </w:r>
+    </w:p>
+    <w:p>
+      <w:pPr>
+        <w:pStyle w:val="ListParagraph"/>
+        <w:numPr>
+          <w:ilvl w:val="2"/>
+          <w:numId w:val="4"/>
+        </w:numPr>
+      </w:pPr>
+      <w:r>
+        <w:rPr>
+          <w:b/>
+        </w:rPr>
+        <w:t>-&gt; R = 10</w:t>
+      </w:r>
+    </w:p>
+    <w:p>
+      <w:pPr>
+        <w:pStyle w:val="ListParagraph"/>
+        <w:numPr>
+          <w:ilvl w:val="2"/>
+          <w:numId w:val="4"/>
+        </w:numPr>
+      </w:pPr>
+      <w:r>
+        <w:rPr>
+          <w:b/>
+        </w:rPr>
+        <w:t>-&gt; P</w:t>
+      </w:r>
+      <w:r>
+        <w:rPr>
+          <w:b/>
+        </w:rPr>
+        <w:tab/>
+        <w:t xml:space="preserve"> = 5</w:t>
+      </w:r>
+    </w:p>
+    <w:p>
+      <w:pPr>
+        <w:pStyle w:val="ListParagraph"/>
+        <w:numPr>
+          <w:ilvl w:val="2"/>
+          <w:numId w:val="4"/>
+        </w:numPr>
+      </w:pPr>
+      <w:r>
+        <w:rPr>
+          <w:b/>
+        </w:rPr>
+        <w:t>-&gt; S</w:t>
+      </w:r>
+      <w:r>
+        <w:rPr>
+          <w:b/>
+        </w:rPr>
+        <w:tab/>
+        <w:t>= 20</w:t>
+      </w:r>
+    </w:p>
+    <w:p>
+      <w:pPr>
+        <w:pStyle w:val="ListParagraph"/>
+        <w:numPr>
+          <w:ilvl w:val="2"/>
+          <w:numId w:val="4"/>
+        </w:numPr>
+      </w:pPr>
+      <w:r>
+        <w:rPr>
+          <w:b/>
+        </w:rPr>
+        <w:t>-&gt; O = 5</w:t>
+      </w:r>
+    </w:p>
+    <w:p>
+      <w:pPr>
+        <w:pStyle w:val="ListParagraph"/>
+        <w:numPr>
+          <w:ilvl w:val="2"/>
+          <w:numId w:val="4"/>
+        </w:numPr>
+      </w:pPr>
+      <w:r>
+        <w:rPr>
+          <w:b/>
+        </w:rPr>
+        <w:t>-&gt; L = 20</w:t>
+      </w:r>
+    </w:p>
+    <w:p>
+      <w:pPr>
+        <w:pStyle w:val="ListParagraph"/>
+        <w:numPr>
+          <w:ilvl w:val="1"/>
+          <w:numId w:val="4"/>
+        </w:numPr>
+      </w:pPr>
+      <w:r>
+        <w:rPr>
+          <w:b/>
+        </w:rPr>
+        <w:t>P</w:t>
+      </w:r>
+      <w:r>
+        <w:t>:</w:t>
+      </w:r>
+    </w:p>
+    <w:p>
+      <w:pPr>
+        <w:pStyle w:val="ListParagraph"/>
+        <w:numPr>
+          <w:ilvl w:val="2"/>
+          <w:numId w:val="4"/>
+        </w:numPr>
+      </w:pPr>
+      <w:r>
+        <w:rPr>
+          <w:b/>
+        </w:rPr>
+        <w:t xml:space="preserve">-&gt; R = </w:t>
+      </w:r>
+      <w:r>
+        <w:rPr>
+          <w:b/>
+        </w:rPr>
+        <w:t>2</w:t>
+      </w:r>
+      <w:r>
+        <w:rPr>
+          <w:b/>
+        </w:rPr>
+        <w:t>0</w:t>
+      </w:r>
+    </w:p>
+    <w:p>
+      <w:pPr>
+        <w:pStyle w:val="ListParagraph"/>
+        <w:numPr>
+          <w:ilvl w:val="2"/>
+          <w:numId w:val="4"/>
+        </w:numPr>
+      </w:pPr>
+      <w:r>
+        <w:rPr>
+          <w:b/>
+        </w:rPr>
+        <w:t>-&gt; P</w:t>
+      </w:r>
+      <w:r>
+        <w:rPr>
+          <w:b/>
+        </w:rPr>
+        <w:tab/>
+        <w:t xml:space="preserve"> = </w:t>
+      </w:r>
+      <w:r>
+        <w:rPr>
+          <w:b/>
+        </w:rPr>
+        <w:t>10</w:t>
+      </w:r>
+    </w:p>
+    <w:p>
+      <w:pPr>
+        <w:pStyle w:val="ListParagraph"/>
+        <w:numPr>
+          <w:ilvl w:val="2"/>
+          <w:numId w:val="4"/>
+        </w:numPr>
+      </w:pPr>
+      <w:r>
+        <w:rPr>
+          <w:b/>
+        </w:rPr>
+        <w:t>-&gt; S</w:t>
+      </w:r>
+      <w:r>
+        <w:rPr>
+          <w:b/>
+        </w:rPr>
+        <w:tab/>
+        <w:t xml:space="preserve">= </w:t>
+      </w:r>
+      <w:r>
+        <w:rPr>
+          <w:b/>
+        </w:rPr>
+        <w:t>5</w:t>
+      </w:r>
+    </w:p>
+    <w:p>
+      <w:pPr>
+        <w:pStyle w:val="ListParagraph"/>
+        <w:numPr>
+          <w:ilvl w:val="2"/>
+          <w:numId w:val="4"/>
+        </w:numPr>
+      </w:pPr>
+      <w:r>
+        <w:rPr>
+          <w:b/>
+        </w:rPr>
+        <w:t xml:space="preserve">-&gt; O = </w:t>
+      </w:r>
+      <w:r>
+        <w:rPr>
+          <w:b/>
+        </w:rPr>
+        <w:t>20</w:t>
+      </w:r>
+    </w:p>
+    <w:p>
+      <w:pPr>
+        <w:pStyle w:val="ListParagraph"/>
+        <w:numPr>
+          <w:ilvl w:val="2"/>
+          <w:numId w:val="4"/>
+        </w:numPr>
+      </w:pPr>
+      <w:r>
+        <w:rPr>
+          <w:b/>
+        </w:rPr>
+        <w:t xml:space="preserve">-&gt; L = </w:t>
+      </w:r>
+      <w:r>
+        <w:rPr>
+          <w:b/>
+        </w:rPr>
+        <w:t>5</w:t>
+      </w:r>
+    </w:p>
+    <w:p>
+      <w:pPr>
+        <w:pStyle w:val="ListParagraph"/>
+        <w:numPr>
+          <w:ilvl w:val="1"/>
+          <w:numId w:val="4"/>
+        </w:numPr>
+      </w:pPr>
+      <w:r>
+        <w:rPr>
+          <w:b/>
+        </w:rPr>
         <w:lastRenderedPageBreak/>
-        <w:t>Strong against Lizard, Scissors</w:t>
-      </w:r>
-    </w:p>
-    <w:p>
-      <w:pPr>
-        <w:pStyle w:val="ListParagraph"/>
-        <w:numPr>
-          <w:ilvl w:val="1"/>
-          <w:numId w:val="1"/>
-        </w:numPr>
-      </w:pPr>
-      <w:r>
-        <w:t>Weak Against Spock, Paper</w:t>
-      </w:r>
-    </w:p>
-    <w:p>
-      <w:pPr>
-        <w:pStyle w:val="ListParagraph"/>
-        <w:numPr>
-          <w:ilvl w:val="1"/>
-          <w:numId w:val="1"/>
-        </w:numPr>
-      </w:pPr>
-      <w:r>
-        <w:t xml:space="preserve">Attack: </w:t>
-      </w:r>
-    </w:p>
-    <w:p>
-      <w:pPr>
-        <w:pStyle w:val="ListParagraph"/>
-        <w:numPr>
-          <w:ilvl w:val="1"/>
-          <w:numId w:val="1"/>
-        </w:numPr>
-      </w:pPr>
-      <w:r>
-        <w:t>Health: 100</w:t>
-      </w:r>
-    </w:p>
-    <w:p>
-      <w:pPr>
-        <w:ind w:left="360"/>
-      </w:pPr>
-      <w:r>
-        <w:t>The concept of health adds complication to the game idea as the player won’t be able to use a pawn if it dies but that’s not the only twist. At the beginning of the game both the players will be asked to choose the pawns.</w:t>
-      </w:r>
-    </w:p>
-    <w:p>
-      <w:pPr>
-        <w:ind w:left="360"/>
-      </w:pPr>
-      <w:r>
-        <w:t xml:space="preserve">If the idea complicates one then think of it like a </w:t>
-      </w:r>
-      <w:proofErr w:type="spellStart"/>
-      <w:r>
-        <w:t>Pokemon</w:t>
-      </w:r>
-      <w:proofErr w:type="spellEnd"/>
-      <w:r>
-        <w:t xml:space="preserve"> game</w:t>
-      </w:r>
-      <w:r>
-        <w:t xml:space="preserve"> with fire, grass, water, electric, ghost, poison …. Type </w:t>
-      </w:r>
-      <w:proofErr w:type="spellStart"/>
-      <w:r>
-        <w:t>pokemon</w:t>
-      </w:r>
-      <w:proofErr w:type="spellEnd"/>
-      <w:r>
-        <w:t>. Here we have only 5 different one pawns.</w:t>
-      </w:r>
-    </w:p>
-    <w:p>
-      <w:pPr>
-        <w:ind w:left="360"/>
-      </w:pPr>
-    </w:p>
-    <w:p>
-      <w:pPr>
-        <w:ind w:left="360"/>
-        <w:rPr>
-          <w:b/>
-        </w:rPr>
-      </w:pPr>
-      <w:r>
-        <w:rPr>
-          <w:b/>
-        </w:rPr>
-        <w:t>GUI:</w:t>
-      </w:r>
-    </w:p>
-    <w:p>
-      <w:pPr>
-        <w:ind w:left="360"/>
-      </w:pPr>
-      <w:r>
-        <w:rPr>
-          <w:noProof/>
-        </w:rPr>
-        <w:drawing>
-          <wp:inline distT="0" distB="0" distL="0" distR="0">
-            <wp:extent cx="4133850" cy="4127215"/>
-            <wp:effectExtent l="0" t="0" r="0" b="6985"/>
-            <wp:docPr id="2" name="Picture 2" descr="C:\Users\ykaushik\Pictures\gui-turnbased.png"/>
-            <wp:cNvGraphicFramePr>
-              <a:graphicFrameLocks xmlns:a="http://schemas.openxmlformats.org/drawingml/2006/main" noChangeAspect="1"/>
-            </wp:cNvGraphicFramePr>
-            <a:graphic xmlns:a="http://schemas.openxmlformats.org/drawingml/2006/main">
-              <a:graphicData uri="http://schemas.openxmlformats.org/drawingml/2006/picture">
-                <pic:pic xmlns:pic="http://schemas.openxmlformats.org/drawingml/2006/picture">
-                  <pic:nvPicPr>
-                    <pic:cNvPr id="0" name="Picture 2" descr="C:\Users\ykaushik\Pictures\gui-turnbased.png"/>
-                    <pic:cNvPicPr>
-                      <a:picLocks noChangeAspect="1" noChangeArrowheads="1"/>
-                    </pic:cNvPicPr>
-                  </pic:nvPicPr>
-                  <pic:blipFill>
-                    <a:blip r:embed="rId6">
-                      <a:extLst>
-                        <a:ext uri="{28A0092B-C50C-407E-A947-70E740481C1C}">
-                          <a14:useLocalDpi xmlns:a14="http://schemas.microsoft.com/office/drawing/2010/main" val="0"/>
-                        </a:ext>
-                      </a:extLst>
-                    </a:blip>
-                    <a:srcRect/>
-                    <a:stretch>
-                      <a:fillRect/>
-                    </a:stretch>
-                  </pic:blipFill>
-                  <pic:spPr bwMode="auto">
-                    <a:xfrm>
-                      <a:off x="0" y="0"/>
-                      <a:ext cx="4137774" cy="4131132"/>
-                    </a:xfrm>
-                    <a:prstGeom prst="rect">
-                      <a:avLst/>
-                    </a:prstGeom>
-                    <a:noFill/>
-                    <a:ln>
-                      <a:noFill/>
-                    </a:ln>
-                  </pic:spPr>
-                </pic:pic>
-              </a:graphicData>
-            </a:graphic>
-          </wp:inline>
-        </w:drawing>
-      </w:r>
-    </w:p>
-    <w:p>
-      <w:pPr>
-        <w:ind w:left="360"/>
-      </w:pPr>
-      <w:r>
-        <w:t>Boxes will have the pawn type and their health. Once the Health of a pawn depletes to zero the box disappears.</w:t>
-      </w:r>
-    </w:p>
-    <w:p>
-      <w:pPr>
-        <w:ind w:left="360"/>
-      </w:pPr>
-      <w:r>
-        <w:t>Classes:</w:t>
-      </w:r>
-    </w:p>
-    <w:p>
-      <w:pPr>
-        <w:ind w:left="360"/>
-      </w:pPr>
-      <w:r>
-        <w:t>Player 1 and Player 2 (Similar)</w:t>
-      </w:r>
-    </w:p>
-    <w:p>
-      <w:pPr>
-        <w:ind w:left="360"/>
-      </w:pPr>
-      <w:r>
-        <w:t>Class for each pawn</w:t>
-      </w:r>
+        <w:t>S</w:t>
+      </w:r>
+      <w:r>
+        <w:t>:</w:t>
+      </w:r>
+    </w:p>
+    <w:p>
+      <w:pPr>
+        <w:pStyle w:val="ListParagraph"/>
+        <w:numPr>
+          <w:ilvl w:val="2"/>
+          <w:numId w:val="4"/>
+        </w:numPr>
+      </w:pPr>
+      <w:r>
+        <w:rPr>
+          <w:b/>
+        </w:rPr>
+        <w:t>-&gt; R = 10</w:t>
+      </w:r>
+    </w:p>
+    <w:p>
+      <w:pPr>
+        <w:pStyle w:val="ListParagraph"/>
+        <w:numPr>
+          <w:ilvl w:val="2"/>
+          <w:numId w:val="4"/>
+        </w:numPr>
+      </w:pPr>
+      <w:r>
+        <w:rPr>
+          <w:b/>
+        </w:rPr>
+        <w:t>-&gt; P</w:t>
+      </w:r>
+      <w:r>
+        <w:rPr>
+          <w:b/>
+        </w:rPr>
+        <w:tab/>
+        <w:t xml:space="preserve"> = 5</w:t>
+      </w:r>
+    </w:p>
+    <w:p>
+      <w:pPr>
+        <w:pStyle w:val="ListParagraph"/>
+        <w:numPr>
+          <w:ilvl w:val="2"/>
+          <w:numId w:val="4"/>
+        </w:numPr>
+      </w:pPr>
+      <w:r>
+        <w:rPr>
+          <w:b/>
+        </w:rPr>
+        <w:t>-&gt; S</w:t>
+      </w:r>
+      <w:r>
+        <w:rPr>
+          <w:b/>
+        </w:rPr>
+        <w:tab/>
+        <w:t>= 20</w:t>
+      </w:r>
+    </w:p>
+    <w:p>
+      <w:pPr>
+        <w:pStyle w:val="ListParagraph"/>
+        <w:numPr>
+          <w:ilvl w:val="2"/>
+          <w:numId w:val="4"/>
+        </w:numPr>
+      </w:pPr>
+      <w:r>
+        <w:rPr>
+          <w:b/>
+        </w:rPr>
+        <w:t>-&gt; O = 5</w:t>
+      </w:r>
+    </w:p>
+    <w:p>
+      <w:pPr>
+        <w:pStyle w:val="ListParagraph"/>
+        <w:numPr>
+          <w:ilvl w:val="2"/>
+          <w:numId w:val="4"/>
+        </w:numPr>
+      </w:pPr>
+      <w:r>
+        <w:rPr>
+          <w:b/>
+        </w:rPr>
+        <w:t>-&gt; L = 20</w:t>
+      </w:r>
+    </w:p>
+    <w:p>
+      <w:pPr>
+        <w:pStyle w:val="ListParagraph"/>
+        <w:numPr>
+          <w:ilvl w:val="1"/>
+          <w:numId w:val="4"/>
+        </w:numPr>
+      </w:pPr>
+      <w:r>
+        <w:rPr>
+          <w:b/>
+        </w:rPr>
+        <w:t>O</w:t>
+      </w:r>
+      <w:r>
+        <w:t>:</w:t>
+      </w:r>
+    </w:p>
+    <w:p>
+      <w:pPr>
+        <w:pStyle w:val="ListParagraph"/>
+        <w:numPr>
+          <w:ilvl w:val="2"/>
+          <w:numId w:val="4"/>
+        </w:numPr>
+      </w:pPr>
+      <w:r>
+        <w:rPr>
+          <w:b/>
+        </w:rPr>
+        <w:t>-&gt; R = 10</w:t>
+      </w:r>
+    </w:p>
+    <w:p>
+      <w:pPr>
+        <w:pStyle w:val="ListParagraph"/>
+        <w:numPr>
+          <w:ilvl w:val="2"/>
+          <w:numId w:val="4"/>
+        </w:numPr>
+      </w:pPr>
+      <w:r>
+        <w:rPr>
+          <w:b/>
+        </w:rPr>
+        <w:t>-&gt; P</w:t>
+      </w:r>
+      <w:r>
+        <w:rPr>
+          <w:b/>
+        </w:rPr>
+        <w:tab/>
+        <w:t xml:space="preserve"> = 5</w:t>
+      </w:r>
+    </w:p>
+    <w:p>
+      <w:pPr>
+        <w:pStyle w:val="ListParagraph"/>
+        <w:numPr>
+          <w:ilvl w:val="2"/>
+          <w:numId w:val="4"/>
+        </w:numPr>
+      </w:pPr>
+      <w:r>
+        <w:rPr>
+          <w:b/>
+        </w:rPr>
+        <w:t>-&gt; S</w:t>
+      </w:r>
+      <w:r>
+        <w:rPr>
+          <w:b/>
+        </w:rPr>
+        <w:tab/>
+        <w:t>= 20</w:t>
+      </w:r>
+    </w:p>
+    <w:p>
+      <w:pPr>
+        <w:pStyle w:val="ListParagraph"/>
+        <w:numPr>
+          <w:ilvl w:val="2"/>
+          <w:numId w:val="4"/>
+        </w:numPr>
+      </w:pPr>
+      <w:r>
+        <w:rPr>
+          <w:b/>
+        </w:rPr>
+        <w:t>-&gt; O = 5</w:t>
+      </w:r>
+    </w:p>
+    <w:p>
+      <w:pPr>
+        <w:pStyle w:val="ListParagraph"/>
+        <w:numPr>
+          <w:ilvl w:val="2"/>
+          <w:numId w:val="4"/>
+        </w:numPr>
+      </w:pPr>
+      <w:r>
+        <w:rPr>
+          <w:b/>
+        </w:rPr>
+        <w:t>-&gt; L = 20</w:t>
+      </w:r>
+    </w:p>
+    <w:p>
+      <w:pPr>
+        <w:pStyle w:val="ListParagraph"/>
+        <w:numPr>
+          <w:ilvl w:val="1"/>
+          <w:numId w:val="4"/>
+        </w:numPr>
+      </w:pPr>
+      <w:r>
+        <w:rPr>
+          <w:b/>
+        </w:rPr>
+        <w:t>L</w:t>
+      </w:r>
+      <w:r>
+        <w:t>:</w:t>
+      </w:r>
+    </w:p>
+    <w:p>
+      <w:pPr>
+        <w:pStyle w:val="ListParagraph"/>
+        <w:numPr>
+          <w:ilvl w:val="2"/>
+          <w:numId w:val="4"/>
+        </w:numPr>
+      </w:pPr>
+      <w:r>
+        <w:rPr>
+          <w:b/>
+        </w:rPr>
+        <w:t>-&gt; R = 10</w:t>
+      </w:r>
+    </w:p>
+    <w:p>
+      <w:pPr>
+        <w:pStyle w:val="ListParagraph"/>
+        <w:numPr>
+          <w:ilvl w:val="2"/>
+          <w:numId w:val="4"/>
+        </w:numPr>
+      </w:pPr>
+      <w:r>
+        <w:rPr>
+          <w:b/>
+        </w:rPr>
+        <w:t>-&gt; P</w:t>
+      </w:r>
+      <w:r>
+        <w:rPr>
+          <w:b/>
+        </w:rPr>
+        <w:tab/>
+        <w:t xml:space="preserve"> = 5</w:t>
+      </w:r>
+    </w:p>
+    <w:p>
+      <w:pPr>
+        <w:pStyle w:val="ListParagraph"/>
+        <w:numPr>
+          <w:ilvl w:val="2"/>
+          <w:numId w:val="4"/>
+        </w:numPr>
+      </w:pPr>
+      <w:r>
+        <w:rPr>
+          <w:b/>
+        </w:rPr>
+        <w:t>-&gt; S</w:t>
+      </w:r>
+      <w:r>
+        <w:rPr>
+          <w:b/>
+        </w:rPr>
+        <w:tab/>
+        <w:t>= 20</w:t>
+      </w:r>
+    </w:p>
+    <w:p>
+      <w:pPr>
+        <w:pStyle w:val="ListParagraph"/>
+        <w:numPr>
+          <w:ilvl w:val="2"/>
+          <w:numId w:val="4"/>
+        </w:numPr>
+      </w:pPr>
+      <w:r>
+        <w:rPr>
+          <w:b/>
+        </w:rPr>
+        <w:t>-&gt; O = 5</w:t>
+      </w:r>
+    </w:p>
+    <w:p>
+      <w:pPr>
+        <w:pStyle w:val="ListParagraph"/>
+        <w:numPr>
+          <w:ilvl w:val="2"/>
+          <w:numId w:val="4"/>
+        </w:numPr>
+      </w:pPr>
+      <w:r>
+        <w:rPr>
+          <w:b/>
+        </w:rPr>
+        <w:t>-&gt; L = 20</w:t>
+      </w:r>
+    </w:p>
+    <w:p>
+      <w:pPr>
+        <w:pStyle w:val="ListParagraph"/>
+        <w:ind w:left="1080"/>
+      </w:pPr>
+    </w:p>
+    <w:p>
+      <w:pPr>
+        <w:pStyle w:val="ListParagraph"/>
+        <w:ind w:left="1080"/>
+      </w:pPr>
     </w:p>
     <w:sectPr>
       <w:pgSz w:w="12240" w:h="15840"/>
@@ -636,8 +1245,354 @@
       </w:pPr>
     </w:lvl>
   </w:abstractNum>
+  <w:abstractNum w:abstractNumId="1" w15:restartNumberingAfterBreak="0">
+    <w:nsid w:val="682E0936"/>
+    <w:multiLevelType w:val="hybridMultilevel"/>
+    <w:tmpl w:val="C562EA7A"/>
+    <w:lvl w:ilvl="0" w:tplc="9E62AEBA">
+      <w:numFmt w:val="bullet"/>
+      <w:lvlText w:val="&gt;"/>
+      <w:lvlJc w:val="left"/>
+      <w:pPr>
+        <w:ind w:left="1080" w:hanging="360"/>
+      </w:pPr>
+      <w:rPr>
+        <w:rFonts w:ascii="Calibri" w:eastAsiaTheme="minorHAnsi" w:hAnsi="Calibri" w:cstheme="minorBidi" w:hint="default"/>
+      </w:rPr>
+    </w:lvl>
+    <w:lvl w:ilvl="1" w:tplc="04090003" w:tentative="1">
+      <w:start w:val="1"/>
+      <w:numFmt w:val="bullet"/>
+      <w:lvlText w:val="o"/>
+      <w:lvlJc w:val="left"/>
+      <w:pPr>
+        <w:ind w:left="1800" w:hanging="360"/>
+      </w:pPr>
+      <w:rPr>
+        <w:rFonts w:ascii="Courier New" w:hAnsi="Courier New" w:cs="Courier New" w:hint="default"/>
+      </w:rPr>
+    </w:lvl>
+    <w:lvl w:ilvl="2" w:tplc="04090005" w:tentative="1">
+      <w:start w:val="1"/>
+      <w:numFmt w:val="bullet"/>
+      <w:lvlText w:val=""/>
+      <w:lvlJc w:val="left"/>
+      <w:pPr>
+        <w:ind w:left="2520" w:hanging="360"/>
+      </w:pPr>
+      <w:rPr>
+        <w:rFonts w:ascii="Wingdings" w:hAnsi="Wingdings" w:hint="default"/>
+      </w:rPr>
+    </w:lvl>
+    <w:lvl w:ilvl="3" w:tplc="04090001" w:tentative="1">
+      <w:start w:val="1"/>
+      <w:numFmt w:val="bullet"/>
+      <w:lvlText w:val=""/>
+      <w:lvlJc w:val="left"/>
+      <w:pPr>
+        <w:ind w:left="3240" w:hanging="360"/>
+      </w:pPr>
+      <w:rPr>
+        <w:rFonts w:ascii="Symbol" w:hAnsi="Symbol" w:hint="default"/>
+      </w:rPr>
+    </w:lvl>
+    <w:lvl w:ilvl="4" w:tplc="04090003" w:tentative="1">
+      <w:start w:val="1"/>
+      <w:numFmt w:val="bullet"/>
+      <w:lvlText w:val="o"/>
+      <w:lvlJc w:val="left"/>
+      <w:pPr>
+        <w:ind w:left="3960" w:hanging="360"/>
+      </w:pPr>
+      <w:rPr>
+        <w:rFonts w:ascii="Courier New" w:hAnsi="Courier New" w:cs="Courier New" w:hint="default"/>
+      </w:rPr>
+    </w:lvl>
+    <w:lvl w:ilvl="5" w:tplc="04090005" w:tentative="1">
+      <w:start w:val="1"/>
+      <w:numFmt w:val="bullet"/>
+      <w:lvlText w:val=""/>
+      <w:lvlJc w:val="left"/>
+      <w:pPr>
+        <w:ind w:left="4680" w:hanging="360"/>
+      </w:pPr>
+      <w:rPr>
+        <w:rFonts w:ascii="Wingdings" w:hAnsi="Wingdings" w:hint="default"/>
+      </w:rPr>
+    </w:lvl>
+    <w:lvl w:ilvl="6" w:tplc="04090001" w:tentative="1">
+      <w:start w:val="1"/>
+      <w:numFmt w:val="bullet"/>
+      <w:lvlText w:val=""/>
+      <w:lvlJc w:val="left"/>
+      <w:pPr>
+        <w:ind w:left="5400" w:hanging="360"/>
+      </w:pPr>
+      <w:rPr>
+        <w:rFonts w:ascii="Symbol" w:hAnsi="Symbol" w:hint="default"/>
+      </w:rPr>
+    </w:lvl>
+    <w:lvl w:ilvl="7" w:tplc="04090003" w:tentative="1">
+      <w:start w:val="1"/>
+      <w:numFmt w:val="bullet"/>
+      <w:lvlText w:val="o"/>
+      <w:lvlJc w:val="left"/>
+      <w:pPr>
+        <w:ind w:left="6120" w:hanging="360"/>
+      </w:pPr>
+      <w:rPr>
+        <w:rFonts w:ascii="Courier New" w:hAnsi="Courier New" w:cs="Courier New" w:hint="default"/>
+      </w:rPr>
+    </w:lvl>
+    <w:lvl w:ilvl="8" w:tplc="04090005" w:tentative="1">
+      <w:start w:val="1"/>
+      <w:numFmt w:val="bullet"/>
+      <w:lvlText w:val=""/>
+      <w:lvlJc w:val="left"/>
+      <w:pPr>
+        <w:ind w:left="6840" w:hanging="360"/>
+      </w:pPr>
+      <w:rPr>
+        <w:rFonts w:ascii="Wingdings" w:hAnsi="Wingdings" w:hint="default"/>
+      </w:rPr>
+    </w:lvl>
+  </w:abstractNum>
+  <w:abstractNum w:abstractNumId="2" w15:restartNumberingAfterBreak="0">
+    <w:nsid w:val="6EA27EAB"/>
+    <w:multiLevelType w:val="multilevel"/>
+    <w:tmpl w:val="04090021"/>
+    <w:lvl w:ilvl="0">
+      <w:start w:val="1"/>
+      <w:numFmt w:val="bullet"/>
+      <w:lvlText w:val=""/>
+      <w:lvlJc w:val="left"/>
+      <w:pPr>
+        <w:ind w:left="360" w:hanging="360"/>
+      </w:pPr>
+      <w:rPr>
+        <w:rFonts w:ascii="Wingdings" w:hAnsi="Wingdings" w:hint="default"/>
+      </w:rPr>
+    </w:lvl>
+    <w:lvl w:ilvl="1">
+      <w:start w:val="1"/>
+      <w:numFmt w:val="bullet"/>
+      <w:lvlText w:val=""/>
+      <w:lvlJc w:val="left"/>
+      <w:pPr>
+        <w:ind w:left="720" w:hanging="360"/>
+      </w:pPr>
+      <w:rPr>
+        <w:rFonts w:ascii="Wingdings" w:hAnsi="Wingdings" w:hint="default"/>
+      </w:rPr>
+    </w:lvl>
+    <w:lvl w:ilvl="2">
+      <w:start w:val="1"/>
+      <w:numFmt w:val="bullet"/>
+      <w:lvlText w:val=""/>
+      <w:lvlJc w:val="left"/>
+      <w:pPr>
+        <w:ind w:left="1080" w:hanging="360"/>
+      </w:pPr>
+      <w:rPr>
+        <w:rFonts w:ascii="Wingdings" w:hAnsi="Wingdings" w:hint="default"/>
+      </w:rPr>
+    </w:lvl>
+    <w:lvl w:ilvl="3">
+      <w:start w:val="1"/>
+      <w:numFmt w:val="bullet"/>
+      <w:lvlText w:val=""/>
+      <w:lvlJc w:val="left"/>
+      <w:pPr>
+        <w:ind w:left="1440" w:hanging="360"/>
+      </w:pPr>
+      <w:rPr>
+        <w:rFonts w:ascii="Symbol" w:hAnsi="Symbol" w:hint="default"/>
+      </w:rPr>
+    </w:lvl>
+    <w:lvl w:ilvl="4">
+      <w:start w:val="1"/>
+      <w:numFmt w:val="bullet"/>
+      <w:lvlText w:val=""/>
+      <w:lvlJc w:val="left"/>
+      <w:pPr>
+        <w:ind w:left="1800" w:hanging="360"/>
+      </w:pPr>
+      <w:rPr>
+        <w:rFonts w:ascii="Symbol" w:hAnsi="Symbol" w:hint="default"/>
+      </w:rPr>
+    </w:lvl>
+    <w:lvl w:ilvl="5">
+      <w:start w:val="1"/>
+      <w:numFmt w:val="bullet"/>
+      <w:lvlText w:val=""/>
+      <w:lvlJc w:val="left"/>
+      <w:pPr>
+        <w:ind w:left="2160" w:hanging="360"/>
+      </w:pPr>
+      <w:rPr>
+        <w:rFonts w:ascii="Wingdings" w:hAnsi="Wingdings" w:hint="default"/>
+      </w:rPr>
+    </w:lvl>
+    <w:lvl w:ilvl="6">
+      <w:start w:val="1"/>
+      <w:numFmt w:val="bullet"/>
+      <w:lvlText w:val=""/>
+      <w:lvlJc w:val="left"/>
+      <w:pPr>
+        <w:ind w:left="2520" w:hanging="360"/>
+      </w:pPr>
+      <w:rPr>
+        <w:rFonts w:ascii="Wingdings" w:hAnsi="Wingdings" w:hint="default"/>
+      </w:rPr>
+    </w:lvl>
+    <w:lvl w:ilvl="7">
+      <w:start w:val="1"/>
+      <w:numFmt w:val="bullet"/>
+      <w:lvlText w:val=""/>
+      <w:lvlJc w:val="left"/>
+      <w:pPr>
+        <w:ind w:left="2880" w:hanging="360"/>
+      </w:pPr>
+      <w:rPr>
+        <w:rFonts w:ascii="Symbol" w:hAnsi="Symbol" w:hint="default"/>
+      </w:rPr>
+    </w:lvl>
+    <w:lvl w:ilvl="8">
+      <w:start w:val="1"/>
+      <w:numFmt w:val="bullet"/>
+      <w:lvlText w:val=""/>
+      <w:lvlJc w:val="left"/>
+      <w:pPr>
+        <w:ind w:left="3240" w:hanging="360"/>
+      </w:pPr>
+      <w:rPr>
+        <w:rFonts w:ascii="Symbol" w:hAnsi="Symbol" w:hint="default"/>
+      </w:rPr>
+    </w:lvl>
+  </w:abstractNum>
+  <w:abstractNum w:abstractNumId="3" w15:restartNumberingAfterBreak="0">
+    <w:nsid w:val="7375325A"/>
+    <w:multiLevelType w:val="hybridMultilevel"/>
+    <w:tmpl w:val="30CA2AE0"/>
+    <w:lvl w:ilvl="0" w:tplc="2A64CA72">
+      <w:numFmt w:val="bullet"/>
+      <w:lvlText w:val=""/>
+      <w:lvlJc w:val="left"/>
+      <w:pPr>
+        <w:ind w:left="1080" w:hanging="360"/>
+      </w:pPr>
+      <w:rPr>
+        <w:rFonts w:ascii="Wingdings" w:eastAsiaTheme="minorHAnsi" w:hAnsi="Wingdings" w:cstheme="minorBidi" w:hint="default"/>
+      </w:rPr>
+    </w:lvl>
+    <w:lvl w:ilvl="1" w:tplc="04090003" w:tentative="1">
+      <w:start w:val="1"/>
+      <w:numFmt w:val="bullet"/>
+      <w:lvlText w:val="o"/>
+      <w:lvlJc w:val="left"/>
+      <w:pPr>
+        <w:ind w:left="1800" w:hanging="360"/>
+      </w:pPr>
+      <w:rPr>
+        <w:rFonts w:ascii="Courier New" w:hAnsi="Courier New" w:cs="Courier New" w:hint="default"/>
+      </w:rPr>
+    </w:lvl>
+    <w:lvl w:ilvl="2" w:tplc="04090005" w:tentative="1">
+      <w:start w:val="1"/>
+      <w:numFmt w:val="bullet"/>
+      <w:lvlText w:val=""/>
+      <w:lvlJc w:val="left"/>
+      <w:pPr>
+        <w:ind w:left="2520" w:hanging="360"/>
+      </w:pPr>
+      <w:rPr>
+        <w:rFonts w:ascii="Wingdings" w:hAnsi="Wingdings" w:hint="default"/>
+      </w:rPr>
+    </w:lvl>
+    <w:lvl w:ilvl="3" w:tplc="04090001" w:tentative="1">
+      <w:start w:val="1"/>
+      <w:numFmt w:val="bullet"/>
+      <w:lvlText w:val=""/>
+      <w:lvlJc w:val="left"/>
+      <w:pPr>
+        <w:ind w:left="3240" w:hanging="360"/>
+      </w:pPr>
+      <w:rPr>
+        <w:rFonts w:ascii="Symbol" w:hAnsi="Symbol" w:hint="default"/>
+      </w:rPr>
+    </w:lvl>
+    <w:lvl w:ilvl="4" w:tplc="04090003" w:tentative="1">
+      <w:start w:val="1"/>
+      <w:numFmt w:val="bullet"/>
+      <w:lvlText w:val="o"/>
+      <w:lvlJc w:val="left"/>
+      <w:pPr>
+        <w:ind w:left="3960" w:hanging="360"/>
+      </w:pPr>
+      <w:rPr>
+        <w:rFonts w:ascii="Courier New" w:hAnsi="Courier New" w:cs="Courier New" w:hint="default"/>
+      </w:rPr>
+    </w:lvl>
+    <w:lvl w:ilvl="5" w:tplc="04090005" w:tentative="1">
+      <w:start w:val="1"/>
+      <w:numFmt w:val="bullet"/>
+      <w:lvlText w:val=""/>
+      <w:lvlJc w:val="left"/>
+      <w:pPr>
+        <w:ind w:left="4680" w:hanging="360"/>
+      </w:pPr>
+      <w:rPr>
+        <w:rFonts w:ascii="Wingdings" w:hAnsi="Wingdings" w:hint="default"/>
+      </w:rPr>
+    </w:lvl>
+    <w:lvl w:ilvl="6" w:tplc="04090001" w:tentative="1">
+      <w:start w:val="1"/>
+      <w:numFmt w:val="bullet"/>
+      <w:lvlText w:val=""/>
+      <w:lvlJc w:val="left"/>
+      <w:pPr>
+        <w:ind w:left="5400" w:hanging="360"/>
+      </w:pPr>
+      <w:rPr>
+        <w:rFonts w:ascii="Symbol" w:hAnsi="Symbol" w:hint="default"/>
+      </w:rPr>
+    </w:lvl>
+    <w:lvl w:ilvl="7" w:tplc="04090003" w:tentative="1">
+      <w:start w:val="1"/>
+      <w:numFmt w:val="bullet"/>
+      <w:lvlText w:val="o"/>
+      <w:lvlJc w:val="left"/>
+      <w:pPr>
+        <w:ind w:left="6120" w:hanging="360"/>
+      </w:pPr>
+      <w:rPr>
+        <w:rFonts w:ascii="Courier New" w:hAnsi="Courier New" w:cs="Courier New" w:hint="default"/>
+      </w:rPr>
+    </w:lvl>
+    <w:lvl w:ilvl="8" w:tplc="04090005" w:tentative="1">
+      <w:start w:val="1"/>
+      <w:numFmt w:val="bullet"/>
+      <w:lvlText w:val=""/>
+      <w:lvlJc w:val="left"/>
+      <w:pPr>
+        <w:ind w:left="6840" w:hanging="360"/>
+      </w:pPr>
+      <w:rPr>
+        <w:rFonts w:ascii="Wingdings" w:hAnsi="Wingdings" w:hint="default"/>
+      </w:rPr>
+    </w:lvl>
+  </w:abstractNum>
   <w:num w:numId="1">
     <w:abstractNumId w:val="0"/>
+  </w:num>
+  <w:num w:numId="2">
+    <w:abstractNumId w:val="1"/>
+  </w:num>
+  <w:num w:numId="3">
+    <w:abstractNumId w:val="3"/>
+  </w:num>
+  <w:num w:numId="4">
+    <w:abstractNumId w:val="2"/>
   </w:num>
 </w:numbering>
 </file>

</xml_diff>

<commit_message>
minor changes in cpp files
</commit_message>
<xml_diff>
--- a/TurnBasedStrategy-Yash/DesignDoc-TurnBasedGame.docx
+++ b/TurnBasedStrategy-Yash/DesignDoc-TurnBasedGame.docx
@@ -1,6 +1,6 @@
 
 <file path=word/document.xml><?xml version="1.0" encoding="utf-8"?>
-<w:document xmlns:wpc="http://schemas.microsoft.com/office/word/2010/wordprocessingCanvas" xmlns:cx="http://schemas.microsoft.com/office/drawing/2014/chartex" xmlns:mc="http://schemas.openxmlformats.org/markup-compatibility/2006" xmlns:o="urn:schemas-microsoft-com:office:office" xmlns:r="http://schemas.openxmlformats.org/officeDocument/2006/relationships" xmlns:m="http://schemas.openxmlformats.org/officeDocument/2006/math" xmlns:v="urn:schemas-microsoft-com:vml" xmlns:wp14="http://schemas.microsoft.com/office/word/2010/wordprocessingDrawing" xmlns:wp="http://schemas.openxmlformats.org/drawingml/2006/wordprocessingDrawing" xmlns:w10="urn:schemas-microsoft-com:office:word" xmlns:w="http://schemas.openxmlformats.org/wordprocessingml/2006/main" xmlns:w14="http://schemas.microsoft.com/office/word/2010/wordml" xmlns:w15="http://schemas.microsoft.com/office/word/2012/wordml" xmlns:w16se="http://schemas.microsoft.com/office/word/2015/wordml/symex" xmlns:wpg="http://schemas.microsoft.com/office/word/2010/wordprocessingGroup" xmlns:wpi="http://schemas.microsoft.com/office/word/2010/wordprocessingInk" xmlns:wne="http://schemas.microsoft.com/office/word/2006/wordml" xmlns:wps="http://schemas.microsoft.com/office/word/2010/wordprocessingShape" mc:Ignorable="w14 w15 w16se wp14">
+<w:document xmlns:wpc="http://schemas.microsoft.com/office/word/2010/wordprocessingCanvas" xmlns:cx="http://schemas.microsoft.com/office/drawing/2014/chartex" xmlns:cx1="http://schemas.microsoft.com/office/drawing/2015/9/8/chartex" xmlns:cx2="http://schemas.microsoft.com/office/drawing/2015/10/21/chartex" xmlns:cx3="http://schemas.microsoft.com/office/drawing/2016/5/9/chartex" xmlns:cx4="http://schemas.microsoft.com/office/drawing/2016/5/10/chartex" xmlns:cx5="http://schemas.microsoft.com/office/drawing/2016/5/11/chartex" xmlns:cx6="http://schemas.microsoft.com/office/drawing/2016/5/12/chartex" xmlns:cx7="http://schemas.microsoft.com/office/drawing/2016/5/13/chartex" xmlns:cx8="http://schemas.microsoft.com/office/drawing/2016/5/14/chartex" xmlns:mc="http://schemas.openxmlformats.org/markup-compatibility/2006" xmlns:aink="http://schemas.microsoft.com/office/drawing/2016/ink" xmlns:am3d="http://schemas.microsoft.com/office/drawing/2017/model3d" xmlns:o="urn:schemas-microsoft-com:office:office" xmlns:r="http://schemas.openxmlformats.org/officeDocument/2006/relationships" xmlns:m="http://schemas.openxmlformats.org/officeDocument/2006/math" xmlns:v="urn:schemas-microsoft-com:vml" xmlns:wp14="http://schemas.microsoft.com/office/word/2010/wordprocessingDrawing" xmlns:wp="http://schemas.openxmlformats.org/drawingml/2006/wordprocessingDrawing" xmlns:w10="urn:schemas-microsoft-com:office:word" xmlns:w="http://schemas.openxmlformats.org/wordprocessingml/2006/main" xmlns:w14="http://schemas.microsoft.com/office/word/2010/wordml" xmlns:w15="http://schemas.microsoft.com/office/word/2012/wordml" xmlns:w16cid="http://schemas.microsoft.com/office/word/2016/wordml/cid" xmlns:w16se="http://schemas.microsoft.com/office/word/2015/wordml/symex" xmlns:wpg="http://schemas.microsoft.com/office/word/2010/wordprocessingGroup" xmlns:wpi="http://schemas.microsoft.com/office/word/2010/wordprocessingInk" xmlns:wne="http://schemas.microsoft.com/office/word/2006/wordml" xmlns:wps="http://schemas.microsoft.com/office/word/2010/wordprocessingShape" mc:Ignorable="w14 w15 w16se w16cid wp14">
   <w:body>
     <w:p>
       <w:r>
@@ -394,67 +394,66 @@
       <w:r>
         <w:t>Strong</w:t>
       </w:r>
+      <w:r>
+        <w:t xml:space="preserve"> Against Spock, Paper</w:t>
+      </w:r>
+    </w:p>
+    <w:p>
+      <w:pPr>
+        <w:pStyle w:val="ListParagraph"/>
+        <w:numPr>
+          <w:ilvl w:val="1"/>
+          <w:numId w:val="1"/>
+        </w:numPr>
+      </w:pPr>
+      <w:r>
+        <w:t xml:space="preserve">Attack: </w:t>
+      </w:r>
+    </w:p>
+    <w:p>
+      <w:pPr>
+        <w:pStyle w:val="ListParagraph"/>
+        <w:numPr>
+          <w:ilvl w:val="1"/>
+          <w:numId w:val="1"/>
+        </w:numPr>
+      </w:pPr>
+      <w:r>
+        <w:t>Health: 100</w:t>
+      </w:r>
+    </w:p>
+    <w:p>
+      <w:pPr>
+        <w:ind w:left="360"/>
+      </w:pPr>
+      <w:r>
+        <w:t>The concept of health adds complication to the game idea as the player won’t be able to use a pawn if it dies but that’s not the only twist. At the beginning of the game both the players will be asked to choose the pawns.</w:t>
+      </w:r>
+    </w:p>
+    <w:p>
+      <w:pPr>
+        <w:ind w:left="360"/>
+      </w:pPr>
+      <w:r>
+        <w:t xml:space="preserve">If the idea complicates one then think of it like a </w:t>
+      </w:r>
+      <w:r>
+        <w:t>Pokémon</w:t>
+      </w:r>
+      <w:r>
+        <w:t xml:space="preserve"> </w:t>
+      </w:r>
       <w:bookmarkStart w:id="0" w:name="_GoBack"/>
       <w:bookmarkEnd w:id="0"/>
       <w:r>
-        <w:t xml:space="preserve"> Against Spock, Paper</w:t>
-      </w:r>
-    </w:p>
-    <w:p>
-      <w:pPr>
-        <w:pStyle w:val="ListParagraph"/>
-        <w:numPr>
-          <w:ilvl w:val="1"/>
-          <w:numId w:val="1"/>
-        </w:numPr>
-      </w:pPr>
-      <w:r>
-        <w:t xml:space="preserve">Attack: </w:t>
-      </w:r>
-    </w:p>
-    <w:p>
-      <w:pPr>
-        <w:pStyle w:val="ListParagraph"/>
-        <w:numPr>
-          <w:ilvl w:val="1"/>
-          <w:numId w:val="1"/>
-        </w:numPr>
-      </w:pPr>
-      <w:r>
-        <w:t>Health: 100</w:t>
-      </w:r>
-    </w:p>
-    <w:p>
-      <w:pPr>
-        <w:ind w:left="360"/>
-      </w:pPr>
-      <w:r>
-        <w:t>The concept of health adds complication to the game idea as the player won’t be able to use a pawn if it dies but that’s not the only twist. At the beginning of the game both the players will be asked to choose the pawns.</w:t>
-      </w:r>
-    </w:p>
-    <w:p>
-      <w:pPr>
-        <w:ind w:left="360"/>
-      </w:pPr>
-      <w:r>
-        <w:t xml:space="preserve">If the idea complicates one then think of it like a </w:t>
-      </w:r>
-      <w:proofErr w:type="spellStart"/>
-      <w:r>
-        <w:t>Pokemon</w:t>
-      </w:r>
-      <w:proofErr w:type="spellEnd"/>
-      <w:r>
-        <w:t xml:space="preserve"> game</w:t>
+        <w:t>game</w:t>
       </w:r>
       <w:r>
         <w:t xml:space="preserve"> with fire, grass, water, electric, ghost, poison …. Type </w:t>
       </w:r>
-      <w:proofErr w:type="spellStart"/>
-      <w:r>
-        <w:t>pokemon</w:t>
-      </w:r>
-      <w:proofErr w:type="spellEnd"/>
+      <w:r>
+        <w:t>Pokémon</w:t>
+      </w:r>
       <w:r>
         <w:t>. Here we have only 5 different one pawns.</w:t>
       </w:r>
@@ -1158,7 +1157,7 @@
 </file>
 
 <file path=word/numbering.xml><?xml version="1.0" encoding="utf-8"?>
-<w:numbering xmlns:wpc="http://schemas.microsoft.com/office/word/2010/wordprocessingCanvas" xmlns:cx="http://schemas.microsoft.com/office/drawing/2014/chartex" xmlns:mc="http://schemas.openxmlformats.org/markup-compatibility/2006" xmlns:o="urn:schemas-microsoft-com:office:office" xmlns:r="http://schemas.openxmlformats.org/officeDocument/2006/relationships" xmlns:m="http://schemas.openxmlformats.org/officeDocument/2006/math" xmlns:v="urn:schemas-microsoft-com:vml" xmlns:wp14="http://schemas.microsoft.com/office/word/2010/wordprocessingDrawing" xmlns:wp="http://schemas.openxmlformats.org/drawingml/2006/wordprocessingDrawing" xmlns:w10="urn:schemas-microsoft-com:office:word" xmlns:w="http://schemas.openxmlformats.org/wordprocessingml/2006/main" xmlns:w14="http://schemas.microsoft.com/office/word/2010/wordml" xmlns:w15="http://schemas.microsoft.com/office/word/2012/wordml" xmlns:w16se="http://schemas.microsoft.com/office/word/2015/wordml/symex" xmlns:wpg="http://schemas.microsoft.com/office/word/2010/wordprocessingGroup" xmlns:wpi="http://schemas.microsoft.com/office/word/2010/wordprocessingInk" xmlns:wne="http://schemas.microsoft.com/office/word/2006/wordml" xmlns:wps="http://schemas.microsoft.com/office/word/2010/wordprocessingShape" mc:Ignorable="w14 w15 w16se wp14">
+<w:numbering xmlns:wpc="http://schemas.microsoft.com/office/word/2010/wordprocessingCanvas" xmlns:cx="http://schemas.microsoft.com/office/drawing/2014/chartex" xmlns:cx1="http://schemas.microsoft.com/office/drawing/2015/9/8/chartex" xmlns:cx2="http://schemas.microsoft.com/office/drawing/2015/10/21/chartex" xmlns:cx3="http://schemas.microsoft.com/office/drawing/2016/5/9/chartex" xmlns:cx4="http://schemas.microsoft.com/office/drawing/2016/5/10/chartex" xmlns:cx5="http://schemas.microsoft.com/office/drawing/2016/5/11/chartex" xmlns:cx6="http://schemas.microsoft.com/office/drawing/2016/5/12/chartex" xmlns:cx7="http://schemas.microsoft.com/office/drawing/2016/5/13/chartex" xmlns:cx8="http://schemas.microsoft.com/office/drawing/2016/5/14/chartex" xmlns:mc="http://schemas.openxmlformats.org/markup-compatibility/2006" xmlns:aink="http://schemas.microsoft.com/office/drawing/2016/ink" xmlns:am3d="http://schemas.microsoft.com/office/drawing/2017/model3d" xmlns:o="urn:schemas-microsoft-com:office:office" xmlns:r="http://schemas.openxmlformats.org/officeDocument/2006/relationships" xmlns:m="http://schemas.openxmlformats.org/officeDocument/2006/math" xmlns:v="urn:schemas-microsoft-com:vml" xmlns:wp14="http://schemas.microsoft.com/office/word/2010/wordprocessingDrawing" xmlns:wp="http://schemas.openxmlformats.org/drawingml/2006/wordprocessingDrawing" xmlns:w10="urn:schemas-microsoft-com:office:word" xmlns:w="http://schemas.openxmlformats.org/wordprocessingml/2006/main" xmlns:w14="http://schemas.microsoft.com/office/word/2010/wordml" xmlns:w15="http://schemas.microsoft.com/office/word/2012/wordml" xmlns:w16cid="http://schemas.microsoft.com/office/word/2016/wordml/cid" xmlns:w16se="http://schemas.microsoft.com/office/word/2015/wordml/symex" xmlns:wpg="http://schemas.microsoft.com/office/word/2010/wordprocessingGroup" xmlns:wpi="http://schemas.microsoft.com/office/word/2010/wordprocessingInk" xmlns:wne="http://schemas.microsoft.com/office/word/2006/wordml" xmlns:wps="http://schemas.microsoft.com/office/word/2010/wordprocessingShape" mc:Ignorable="w14 w15 w16se w16cid wp14">
   <w:abstractNum w:abstractNumId="0" w15:restartNumberingAfterBreak="0">
     <w:nsid w:val="322C0F15"/>
     <w:multiLevelType w:val="hybridMultilevel"/>
@@ -1598,7 +1597,7 @@
 </file>
 
 <file path=word/styles.xml><?xml version="1.0" encoding="utf-8"?>
-<w:styles xmlns:mc="http://schemas.openxmlformats.org/markup-compatibility/2006" xmlns:r="http://schemas.openxmlformats.org/officeDocument/2006/relationships" xmlns:w="http://schemas.openxmlformats.org/wordprocessingml/2006/main" xmlns:w14="http://schemas.microsoft.com/office/word/2010/wordml" xmlns:w15="http://schemas.microsoft.com/office/word/2012/wordml" xmlns:w16se="http://schemas.microsoft.com/office/word/2015/wordml/symex" mc:Ignorable="w14 w15 w16se">
+<w:styles xmlns:mc="http://schemas.openxmlformats.org/markup-compatibility/2006" xmlns:r="http://schemas.openxmlformats.org/officeDocument/2006/relationships" xmlns:w="http://schemas.openxmlformats.org/wordprocessingml/2006/main" xmlns:w14="http://schemas.microsoft.com/office/word/2010/wordml" xmlns:w15="http://schemas.microsoft.com/office/word/2012/wordml" xmlns:w16cid="http://schemas.microsoft.com/office/word/2016/wordml/cid" xmlns:w16se="http://schemas.microsoft.com/office/word/2015/wordml/symex" mc:Ignorable="w14 w15 w16se w16cid">
   <w:docDefaults>
     <w:rPrDefault>
       <w:rPr>
@@ -1614,7 +1613,7 @@
       </w:pPr>
     </w:pPrDefault>
   </w:docDefaults>
-  <w:latentStyles w:defLockedState="0" w:defUIPriority="99" w:defSemiHidden="0" w:defUnhideWhenUsed="0" w:defQFormat="0" w:count="371">
+  <w:latentStyles w:defLockedState="0" w:defUIPriority="99" w:defSemiHidden="0" w:defUnhideWhenUsed="0" w:defQFormat="0" w:count="375">
     <w:lsdException w:name="Normal" w:uiPriority="0" w:qFormat="1"/>
     <w:lsdException w:name="heading 1" w:uiPriority="9" w:qFormat="1"/>
     <w:lsdException w:name="heading 2" w:semiHidden="1" w:uiPriority="9" w:unhideWhenUsed="1" w:qFormat="1"/>
@@ -1720,7 +1719,6 @@
     <w:lsdException w:name="HTML Sample" w:semiHidden="1" w:unhideWhenUsed="1"/>
     <w:lsdException w:name="HTML Typewriter" w:semiHidden="1" w:unhideWhenUsed="1"/>
     <w:lsdException w:name="HTML Variable" w:semiHidden="1" w:unhideWhenUsed="1"/>
-    <w:lsdException w:name="Normal Table" w:semiHidden="1" w:unhideWhenUsed="1"/>
     <w:lsdException w:name="annotation subject" w:semiHidden="1" w:unhideWhenUsed="1"/>
     <w:lsdException w:name="No List" w:semiHidden="1" w:unhideWhenUsed="1"/>
     <w:lsdException w:name="Outline List 1" w:semiHidden="1" w:unhideWhenUsed="1"/>
@@ -1764,10 +1762,8 @@
     <w:lsdException w:name="Table Elegant" w:semiHidden="1" w:unhideWhenUsed="1"/>
     <w:lsdException w:name="Table Professional" w:semiHidden="1" w:unhideWhenUsed="1"/>
     <w:lsdException w:name="Table Subtle 1" w:semiHidden="1" w:unhideWhenUsed="1"/>
-    <w:lsdException w:name="Table Subtle 2" w:semiHidden="1" w:unhideWhenUsed="1"/>
     <w:lsdException w:name="Table Web 1" w:semiHidden="1" w:unhideWhenUsed="1"/>
     <w:lsdException w:name="Table Web 2" w:semiHidden="1" w:unhideWhenUsed="1"/>
-    <w:lsdException w:name="Table Web 3" w:semiHidden="1" w:unhideWhenUsed="1"/>
     <w:lsdException w:name="Balloon Text" w:semiHidden="1" w:unhideWhenUsed="1"/>
     <w:lsdException w:name="Table Grid" w:uiPriority="39"/>
     <w:lsdException w:name="Table Theme" w:semiHidden="1" w:unhideWhenUsed="1"/>
@@ -1986,6 +1982,10 @@
     <w:lsdException w:name="List Table 5 Dark Accent 6" w:uiPriority="50"/>
     <w:lsdException w:name="List Table 6 Colorful Accent 6" w:uiPriority="51"/>
     <w:lsdException w:name="List Table 7 Colorful Accent 6" w:uiPriority="52"/>
+    <w:lsdException w:name="Mention" w:semiHidden="1" w:unhideWhenUsed="1"/>
+    <w:lsdException w:name="Smart Hyperlink" w:semiHidden="1" w:unhideWhenUsed="1"/>
+    <w:lsdException w:name="Hashtag" w:semiHidden="1" w:unhideWhenUsed="1"/>
+    <w:lsdException w:name="Unresolved Mention" w:semiHidden="1" w:unhideWhenUsed="1"/>
   </w:latentStyles>
   <w:style w:type="paragraph" w:default="1" w:styleId="Normal">
     <w:name w:val="Normal"/>

</xml_diff>